<commit_message>
Safe Paper Upload Ardrive
</commit_message>
<xml_diff>
--- a/White-Paper-2 (Safe).docx
+++ b/White-Paper-2 (Safe).docx
@@ -20,27 +20,7 @@
           <w:sz w:val="32"/>
           <w:szCs w:val="32"/>
         </w:rPr>
-        <w:t>Integrating Ethereum Blockchain</w:t>
-      </w:r>
-      <w:r>
-        <w:rPr>
-          <w:rFonts w:ascii="Times New Roman" w:hAnsi="Times New Roman" w:cs="Times New Roman"/>
-          <w:b/>
-          <w:bCs/>
-          <w:sz w:val="32"/>
-          <w:szCs w:val="32"/>
-        </w:rPr>
-        <w:t xml:space="preserve"> With</w:t>
-      </w:r>
-      <w:r>
-        <w:rPr>
-          <w:rFonts w:ascii="Times New Roman" w:hAnsi="Times New Roman" w:cs="Times New Roman"/>
-          <w:b/>
-          <w:bCs/>
-          <w:sz w:val="32"/>
-          <w:szCs w:val="32"/>
-        </w:rPr>
-        <w:t xml:space="preserve"> Smart Contract Wallets and Decentralized Storage for a Future-Proof Business Model</w:t>
+        <w:t>The Future of Business Models: How Ethereum Blockchain with Smart Contract Wallets and Decentralized Storage are Revolutionizing the Business Landscape</w:t>
       </w:r>
     </w:p>
     <w:p>
@@ -104,7 +84,7 @@
             <w:szCs w:val="20"/>
             <w:u w:val="none"/>
           </w:rPr>
-          <w:t>xxxxaxhpxhangga.ar</w:t>
+          <w:t>prihadihangga@gmail.com</w:t>
         </w:r>
       </w:hyperlink>
     </w:p>
@@ -118,19 +98,14 @@
           <w:szCs w:val="20"/>
         </w:rPr>
       </w:pPr>
-      <w:hyperlink r:id="rId9" w:history="1">
-        <w:r>
-          <w:rPr>
-            <w:rStyle w:val="Hyperlink"/>
-            <w:rFonts w:ascii="Times New Roman" w:hAnsi="Times New Roman" w:cs="Times New Roman"/>
-            <w:color w:val="auto"/>
-            <w:sz w:val="20"/>
-            <w:szCs w:val="20"/>
-            <w:u w:val="none"/>
-          </w:rPr>
-          <w:t>xxxxaxhpxhangga.ar</w:t>
-        </w:r>
-      </w:hyperlink>
+      <w:r>
+        <w:rPr>
+          <w:rFonts w:ascii="Times New Roman" w:hAnsi="Times New Roman" w:cs="Times New Roman"/>
+          <w:sz w:val="20"/>
+          <w:szCs w:val="20"/>
+        </w:rPr>
+        <w:t>https://hanggaprihadi.github.io/</w:t>
+      </w:r>
     </w:p>
     <w:p>
       <w:pPr>
@@ -355,16 +330,8 @@
           <w:sz w:val="20"/>
           <w:szCs w:val="20"/>
         </w:rPr>
-        <w:t xml:space="preserve">Despite the ongoing trend of digitalization in the economy, the supply chain process is still one of the least digitized processes. Blockchain technology has the potential to impact this situation in many ways, as it offers something in the form of immutable data in transaction records, which can </w:t>
-      </w:r>
-      <w:r>
-        <w:rPr>
-          <w:rFonts w:ascii="Times New Roman" w:hAnsi="Times New Roman" w:cs="Times New Roman"/>
-          <w:sz w:val="20"/>
-          <w:szCs w:val="20"/>
-        </w:rPr>
         <w:lastRenderedPageBreak/>
-        <w:t>be accessed by all entities. Therefore, blockchain can be an instrument to create more trust among supply chain actors due to easier record auditability. Furthermore, blockchain technology can facilitate tracking and visibility of goods in the supply chain, by tracking goods from one entity to another.</w:t>
+        <w:t>Despite the ongoing trend of digitalization in the economy, the supply chain process is still one of the least digitized processes. Blockchain technology has the potential to impact this situation in many ways, as it offers something in the form of immutable data in transaction records, which can be accessed by all entities. Therefore, blockchain can be an instrument to create more trust among supply chain actors due to easier record auditability. Furthermore, blockchain technology can facilitate tracking and visibility of goods in the supply chain, by tracking goods from one entity to another.</w:t>
       </w:r>
     </w:p>
     <w:p>
@@ -504,7 +471,7 @@
                     <pic:cNvPicPr/>
                   </pic:nvPicPr>
                   <pic:blipFill>
-                    <a:blip r:embed="rId10">
+                    <a:blip r:embed="rId9">
                       <a:extLst>
                         <a:ext uri="{28A0092B-C50C-407E-A947-70E740481C1C}">
                           <a14:useLocalDpi xmlns:a14="http://schemas.microsoft.com/office/drawing/2010/main" val="0"/>
@@ -602,7 +569,25 @@
           <w:sz w:val="20"/>
           <w:szCs w:val="20"/>
         </w:rPr>
-        <w:t>Many cryptocurrency users, including those who own Crypto, are accustomed to using a single key wallet called an externally owned account (EOA), which includes popular options like MetaMask, Trustwallet, and Exodus. These accounts are secured with a 12-word seed phrase that can be converted into a private key for the user. If the private key is ever compromised, the funds can be stolen. This is where Multisig comes into play. Safe is a smart contract wallet that operates on multiple blockchains and requires approval from a minimum number of individuals before a transaction can occur (M-of-N). For example, if a business has three main stakeholders, the wallet can be configured to require approval from three out of four (3/4) or all four people before a transaction is executed. This ensures that no single person has the ability to compromise the funds.</w:t>
+        <w:t xml:space="preserve">Many cryptocurrency users, including those who own Crypto, are accustomed to using a single key wallet called an externally owned account (EOA), which includes popular options like MetaMask, Trustwallet, and Exodus. These accounts are secured with a 12-word seed phrase that can be converted into a private key for the user. If the private key is ever compromised, the funds can be stolen. This is where Multisig comes into play. Safe is a smart contract wallet that operates on multiple blockchains and requires approval from a minimum number of individuals before a transaction can occur (M-of-N). For example, if a business has three main stakeholders, the wallet can be configured to require approval from three out of four (3/4) or all four people before a transaction is executed. This ensures that no single person </w:t>
+      </w:r>
+      <w:proofErr w:type="gramStart"/>
+      <w:r>
+        <w:rPr>
+          <w:rFonts w:ascii="Times New Roman" w:hAnsi="Times New Roman" w:cs="Times New Roman"/>
+          <w:sz w:val="20"/>
+          <w:szCs w:val="20"/>
+        </w:rPr>
+        <w:t>has the ability to</w:t>
+      </w:r>
+      <w:proofErr w:type="gramEnd"/>
+      <w:r>
+        <w:rPr>
+          <w:rFonts w:ascii="Times New Roman" w:hAnsi="Times New Roman" w:cs="Times New Roman"/>
+          <w:sz w:val="20"/>
+          <w:szCs w:val="20"/>
+        </w:rPr>
+        <w:t xml:space="preserve"> compromise the funds.</w:t>
       </w:r>
     </w:p>
     <w:p>
@@ -638,7 +623,7 @@
                     <pic:cNvPicPr/>
                   </pic:nvPicPr>
                   <pic:blipFill>
-                    <a:blip r:embed="rId11" cstate="print">
+                    <a:blip r:embed="rId10" cstate="print">
                       <a:extLst>
                         <a:ext uri="{28A0092B-C50C-407E-A947-70E740481C1C}">
                           <a14:useLocalDpi xmlns:a14="http://schemas.microsoft.com/office/drawing/2010/main" val="0"/>
@@ -782,7 +767,7 @@
                     <pic:cNvPicPr/>
                   </pic:nvPicPr>
                   <pic:blipFill>
-                    <a:blip r:embed="rId12" cstate="print">
+                    <a:blip r:embed="rId11" cstate="print">
                       <a:extLst>
                         <a:ext uri="{28A0092B-C50C-407E-A947-70E740481C1C}">
                           <a14:useLocalDpi xmlns:a14="http://schemas.microsoft.com/office/drawing/2010/main" val="0"/>
@@ -930,7 +915,7 @@
                     <pic:cNvPicPr/>
                   </pic:nvPicPr>
                   <pic:blipFill>
-                    <a:blip r:embed="rId13">
+                    <a:blip r:embed="rId12">
                       <a:extLst>
                         <a:ext uri="{28A0092B-C50C-407E-A947-70E740481C1C}">
                           <a14:useLocalDpi xmlns:a14="http://schemas.microsoft.com/office/drawing/2010/main" val="0"/>
@@ -1133,7 +1118,7 @@
                     <pic:cNvPicPr/>
                   </pic:nvPicPr>
                   <pic:blipFill>
-                    <a:blip r:embed="rId14">
+                    <a:blip r:embed="rId13">
                       <a:extLst>
                         <a:ext uri="{28A0092B-C50C-407E-A947-70E740481C1C}">
                           <a14:useLocalDpi xmlns:a14="http://schemas.microsoft.com/office/drawing/2010/main" val="0"/>
@@ -1268,7 +1253,7 @@
                     <pic:cNvPicPr/>
                   </pic:nvPicPr>
                   <pic:blipFill>
-                    <a:blip r:embed="rId15">
+                    <a:blip r:embed="rId14">
                       <a:extLst>
                         <a:ext uri="{28A0092B-C50C-407E-A947-70E740481C1C}">
                           <a14:useLocalDpi xmlns:a14="http://schemas.microsoft.com/office/drawing/2010/main" val="0"/>
@@ -1378,7 +1363,7 @@
                     <pic:cNvPicPr/>
                   </pic:nvPicPr>
                   <pic:blipFill>
-                    <a:blip r:embed="rId16">
+                    <a:blip r:embed="rId15">
                       <a:extLst>
                         <a:ext uri="{28A0092B-C50C-407E-A947-70E740481C1C}">
                           <a14:useLocalDpi xmlns:a14="http://schemas.microsoft.com/office/drawing/2010/main" val="0"/>
@@ -1529,7 +1514,7 @@
                     <pic:cNvPicPr/>
                   </pic:nvPicPr>
                   <pic:blipFill>
-                    <a:blip r:embed="rId17" cstate="print">
+                    <a:blip r:embed="rId16" cstate="print">
                       <a:extLst>
                         <a:ext uri="{28A0092B-C50C-407E-A947-70E740481C1C}">
                           <a14:useLocalDpi xmlns:a14="http://schemas.microsoft.com/office/drawing/2010/main" val="0"/>
@@ -1672,7 +1657,7 @@
                     <pic:cNvPicPr/>
                   </pic:nvPicPr>
                   <pic:blipFill>
-                    <a:blip r:embed="rId18">
+                    <a:blip r:embed="rId17">
                       <a:extLst>
                         <a:ext uri="{28A0092B-C50C-407E-A947-70E740481C1C}">
                           <a14:useLocalDpi xmlns:a14="http://schemas.microsoft.com/office/drawing/2010/main" val="0"/>
@@ -1813,7 +1798,7 @@
                     <pic:cNvPicPr/>
                   </pic:nvPicPr>
                   <pic:blipFill>
-                    <a:blip r:embed="rId19" cstate="print">
+                    <a:blip r:embed="rId18" cstate="print">
                       <a:extLst>
                         <a:ext uri="{28A0092B-C50C-407E-A947-70E740481C1C}">
                           <a14:useLocalDpi xmlns:a14="http://schemas.microsoft.com/office/drawing/2010/main" val="0"/>
@@ -1944,7 +1929,7 @@
                     <pic:cNvPicPr/>
                   </pic:nvPicPr>
                   <pic:blipFill>
-                    <a:blip r:embed="rId20" cstate="print">
+                    <a:blip r:embed="rId19" cstate="print">
                       <a:extLst>
                         <a:ext uri="{28A0092B-C50C-407E-A947-70E740481C1C}">
                           <a14:useLocalDpi xmlns:a14="http://schemas.microsoft.com/office/drawing/2010/main" val="0"/>
@@ -2016,7 +2001,7 @@
                     <pic:cNvPicPr/>
                   </pic:nvPicPr>
                   <pic:blipFill>
-                    <a:blip r:embed="rId21" cstate="print">
+                    <a:blip r:embed="rId20" cstate="print">
                       <a:extLst>
                         <a:ext uri="{28A0092B-C50C-407E-A947-70E740481C1C}">
                           <a14:useLocalDpi xmlns:a14="http://schemas.microsoft.com/office/drawing/2010/main" val="0"/>
@@ -2204,7 +2189,25 @@
           <w:color w:val="000000"/>
           <w:lang w:eastAsia="ja-JP"/>
         </w:rPr>
-        <w:t>J.-G. Song, M. Sung-Jun and J. Ju-Wook, "A Scalable Implementation of Anonymous Voting over Ethereum Blockchain," Sensors, vol. 21, no. 3958, pp. 1-19, 2021.</w:t>
+        <w:t>J.-G. Song, M. Sung-</w:t>
+      </w:r>
+      <w:proofErr w:type="gramStart"/>
+      <w:r>
+        <w:rPr>
+          <w:rFonts w:ascii="Times New Roman" w:hAnsi="Times New Roman" w:cs="Times New Roman"/>
+          <w:color w:val="000000"/>
+          <w:lang w:eastAsia="ja-JP"/>
+        </w:rPr>
+        <w:t>Jun</w:t>
+      </w:r>
+      <w:proofErr w:type="gramEnd"/>
+      <w:r>
+        <w:rPr>
+          <w:rFonts w:ascii="Times New Roman" w:hAnsi="Times New Roman" w:cs="Times New Roman"/>
+          <w:color w:val="000000"/>
+          <w:lang w:eastAsia="ja-JP"/>
+        </w:rPr>
+        <w:t xml:space="preserve"> and J. Ju-Wook, "A Scalable Implementation of Anonymous Voting over Ethereum Blockchain," Sensors, vol. 21, no. 3958, pp. 1-19, 2021.</w:t>
       </w:r>
       <w:bookmarkEnd w:id="0"/>
     </w:p>
@@ -2541,7 +2544,7 @@
       </w:r>
     </w:p>
     <w:sectPr>
-      <w:footerReference w:type="default" r:id="rId22"/>
+      <w:footerReference w:type="default" r:id="rId21"/>
       <w:pgSz w:w="12240" w:h="15840" w:code="1"/>
       <w:pgMar w:top="1871" w:right="2155" w:bottom="1701" w:left="2126" w:header="709" w:footer="709" w:gutter="0"/>
       <w:cols w:space="708"/>

</xml_diff>